<commit_message>
Update stats robustness diagram WTW-86 WTW-80
</commit_message>
<xml_diff>
--- a/Παραδοτέα/v0.2/components/robustness-diagrams/Robustness Diagrams v0.2.docx
+++ b/Παραδοτέα/v0.2/components/robustness-diagrams/Robustness Diagrams v0.2.docx
@@ -5379,7 +5379,6 @@
           <w:rFonts w:eastAsia="Calibri"/>
           <w:color w:val="auto"/>
         </w:rPr>
-        <w:lastRenderedPageBreak/>
         <w:t>Προβολή Στατιστικών</w:t>
       </w:r>
       <w:bookmarkEnd w:id="14"/>
@@ -5390,29 +5389,27 @@
         <w:rPr>
           <w:rFonts w:eastAsia="Calibri"/>
           <w:color w:val="auto"/>
-        </w:rPr>
-      </w:pPr>
-    </w:p>
-    <w:p>
-      <w:pPr>
-        <w:pStyle w:val="Heading2Custom"/>
-        <w:rPr>
-          <w:rFonts w:eastAsia="Calibri"/>
-          <w:color w:val="auto"/>
-        </w:rPr>
-      </w:pPr>
-      <w:bookmarkStart w:id="15" w:name="_Toc165220314"/>
+          <w:lang w:val="en-US"/>
+        </w:rPr>
+      </w:pPr>
+    </w:p>
+    <w:p>
+      <w:pPr>
+        <w:jc w:val="center"/>
+        <w:rPr>
+          <w:lang w:val="el-GR"/>
+        </w:rPr>
+      </w:pPr>
       <w:r>
         <w:rPr>
-          <w:rFonts w:eastAsia="Calibri"/>
           <w:noProof/>
-          <w:color w:val="auto"/>
+          <w:lang w:val="el-GR"/>
         </w:rPr>
         <w:drawing>
-          <wp:inline distT="0" distB="0" distL="0" distR="0" wp14:anchorId="5A04404D" wp14:editId="7A50437D">
-            <wp:extent cx="6642100" cy="3425825"/>
-            <wp:effectExtent l="0" t="0" r="6350" b="3175"/>
-            <wp:docPr id="1240984655" name="Graphic 7"/>
+          <wp:inline distT="0" distB="0" distL="0" distR="0" wp14:anchorId="04CB4FAC" wp14:editId="02EEF155">
+            <wp:extent cx="5822315" cy="3002913"/>
+            <wp:effectExtent l="0" t="0" r="0" b="0"/>
+            <wp:docPr id="2092013199" name="Picture 1" descr="A diagram of a diagram&#10;&#10;Description automatically generated"/>
             <wp:cNvGraphicFramePr>
               <a:graphicFrameLocks xmlns:a="http://schemas.openxmlformats.org/drawingml/2006/main" noChangeAspect="1"/>
             </wp:cNvGraphicFramePr>
@@ -5420,7 +5417,7 @@
               <a:graphicData uri="http://schemas.openxmlformats.org/drawingml/2006/picture">
                 <pic:pic xmlns:pic="http://schemas.openxmlformats.org/drawingml/2006/picture">
                   <pic:nvPicPr>
-                    <pic:cNvPr id="1240984655" name="Graphic 1240984655"/>
+                    <pic:cNvPr id="2092013199" name="Picture 1" descr="A diagram of a diagram&#10;&#10;Description automatically generated"/>
                     <pic:cNvPicPr/>
                   </pic:nvPicPr>
                   <pic:blipFill>
@@ -5428,9 +5425,6 @@
                       <a:extLst>
                         <a:ext uri="{28A0092B-C50C-407E-A947-70E740481C1C}">
                           <a14:useLocalDpi xmlns:a14="http://schemas.microsoft.com/office/drawing/2010/main" val="0"/>
-                        </a:ext>
-                        <a:ext uri="{96DAC541-7B7A-43D3-8B79-37D633B846F1}">
-                          <asvg:svgBlip xmlns:asvg="http://schemas.microsoft.com/office/drawing/2016/SVG/main" r:embed="rId18"/>
                         </a:ext>
                       </a:extLst>
                     </a:blip>
@@ -5441,7 +5435,7 @@
                   <pic:spPr>
                     <a:xfrm>
                       <a:off x="0" y="0"/>
-                      <a:ext cx="6642100" cy="3425825"/>
+                      <a:ext cx="5948455" cy="3067971"/>
                     </a:xfrm>
                     <a:prstGeom prst="rect">
                       <a:avLst/>
@@ -5453,14 +5447,6 @@
           </wp:inline>
         </w:drawing>
       </w:r>
-      <w:bookmarkEnd w:id="15"/>
-    </w:p>
-    <w:p>
-      <w:pPr>
-        <w:rPr>
-          <w:lang w:val="el-GR"/>
-        </w:rPr>
-      </w:pPr>
     </w:p>
     <w:p>
       <w:pPr>
@@ -5470,15 +5456,16 @@
           <w:color w:val="auto"/>
         </w:rPr>
       </w:pPr>
-      <w:bookmarkStart w:id="16" w:name="_Toc165220315"/>
+      <w:bookmarkStart w:id="15" w:name="_Toc165220315"/>
       <w:r>
         <w:rPr>
           <w:rFonts w:eastAsia="Calibri"/>
           <w:color w:val="auto"/>
         </w:rPr>
+        <w:lastRenderedPageBreak/>
         <w:t>Προσθήκη Επαφής</w:t>
       </w:r>
-      <w:bookmarkEnd w:id="16"/>
+      <w:bookmarkEnd w:id="15"/>
     </w:p>
     <w:p>
       <w:pPr>
@@ -5507,7 +5494,7 @@
                     <pic:cNvPicPr/>
                   </pic:nvPicPr>
                   <pic:blipFill>
-                    <a:blip r:embed="rId19">
+                    <a:blip r:embed="rId18">
                       <a:extLst>
                         <a:ext uri="{28A0092B-C50C-407E-A947-70E740481C1C}">
                           <a14:useLocalDpi xmlns:a14="http://schemas.microsoft.com/office/drawing/2010/main" val="0"/>
@@ -5549,7 +5536,7 @@
       </w:pPr>
     </w:p>
     <w:sectPr>
-      <w:footerReference w:type="default" r:id="rId20"/>
+      <w:footerReference w:type="default" r:id="rId19"/>
       <w:pgSz w:w="11900" w:h="16840"/>
       <w:pgMar w:top="720" w:right="720" w:bottom="720" w:left="720" w:header="720" w:footer="720" w:gutter="0"/>
       <w:cols w:space="720"/>

</xml_diff>